<commit_message>
Update src for update by ESP32
</commit_message>
<xml_diff>
--- a/ref/PROJECT_INTRO.docx
+++ b/ref/PROJECT_INTRO.docx
@@ -643,13 +643,22 @@
           <w:szCs w:val="28"/>
         </w:rPr>
       </w:pPr>
-      <w:r>
-        <w:rPr>
-          <w:rFonts w:ascii="Times New Roman" w:hAnsi="Times New Roman" w:cs="Times New Roman"/>
-          <w:sz w:val="28"/>
-          <w:szCs w:val="28"/>
-        </w:rPr>
-        <w:t xml:space="preserve">Về đề tài mới thì cũng đã có một bài báo nghiên cứu có đề tài </w:t>
+      <w:bookmarkStart w:id="0" w:name="_Hlk179407971"/>
+      <w:r>
+        <w:rPr>
+          <w:rFonts w:ascii="Times New Roman" w:hAnsi="Times New Roman" w:cs="Times New Roman"/>
+          <w:sz w:val="28"/>
+          <w:szCs w:val="28"/>
+        </w:rPr>
+        <w:t>Trước đó</w:t>
+      </w:r>
+      <w:r>
+        <w:rPr>
+          <w:rFonts w:ascii="Times New Roman" w:hAnsi="Times New Roman" w:cs="Times New Roman"/>
+          <w:sz w:val="28"/>
+          <w:szCs w:val="28"/>
+        </w:rPr>
+        <w:t xml:space="preserve"> cũng đã có một bài báo nghiên cứu có đề tài </w:t>
       </w:r>
       <w:r>
         <w:rPr>
@@ -678,6 +687,7 @@
         <w:t xml:space="preserve">Vì vậy, sau khi tìm hiểu các đề tài có liên quan trên, nhận ra rằng là có quá ít đề tài sẽ tập trung về mặt giáo dục cho nên sẽ phát triển một đề tài liên quan đến giáo dục. </w:t>
       </w:r>
     </w:p>
+    <w:bookmarkEnd w:id="0"/>
     <w:p>
       <w:pPr>
         <w:pStyle w:val="ListParagraph"/>
@@ -1140,7 +1150,25 @@
           <w:sz w:val="28"/>
           <w:szCs w:val="28"/>
         </w:rPr>
-        <w:t>”, Vol. 19, Tạp chí Khoa Học và Công Nghệ  - Đại Học Đà Nẵng</w:t>
+        <w:t xml:space="preserve">”, Vol. 19, Tạp chí Khoa Học và Công </w:t>
+      </w:r>
+      <w:proofErr w:type="gramStart"/>
+      <w:r>
+        <w:rPr>
+          <w:rFonts w:ascii="Times New Roman" w:hAnsi="Times New Roman" w:cs="Times New Roman"/>
+          <w:sz w:val="28"/>
+          <w:szCs w:val="28"/>
+        </w:rPr>
+        <w:t>Nghệ  -</w:t>
+      </w:r>
+      <w:proofErr w:type="gramEnd"/>
+      <w:r>
+        <w:rPr>
+          <w:rFonts w:ascii="Times New Roman" w:hAnsi="Times New Roman" w:cs="Times New Roman"/>
+          <w:sz w:val="28"/>
+          <w:szCs w:val="28"/>
+        </w:rPr>
+        <w:t xml:space="preserve"> Đại Học Đà Nẵng</w:t>
       </w:r>
       <w:r>
         <w:rPr>

</xml_diff>